<commit_message>
Introduced GameEngine class and IEngine interface.
</commit_message>
<xml_diff>
--- a/Documentation.docx
+++ b/Documentation.docx
@@ -59,7 +59,13 @@
         <w:t>class</w:t>
       </w:r>
       <w:r>
-        <w:t>, which will show(introduce) the top scores to the player.</w:t>
+        <w:t>, which will show</w:t>
+      </w:r>
+      <w:r>
+        <w:t xml:space="preserve"> </w:t>
+      </w:r>
+      <w:r>
+        <w:t>(introduce) the top scores to the player.</w:t>
       </w:r>
     </w:p>
     <w:p>
@@ -78,7 +84,13 @@
     </w:p>
     <w:p>
       <w:r>
-        <w:t>5. Intoduced ILabyrnith interface  which the methods to be implemented by Labyrinth class.</w:t>
+        <w:t>5. Intoduced ILabyrnith interface</w:t>
+      </w:r>
+      <w:r>
+        <w:t xml:space="preserve">, </w:t>
+      </w:r>
+      <w:r>
+        <w:t>which the methods to be implemented by Labyrinth class.</w:t>
       </w:r>
     </w:p>
     <w:p>
@@ -86,10 +98,7 @@
         <w:t>6. Introduced PlayerPosition</w:t>
       </w:r>
       <w:r>
-        <w:t xml:space="preserve"> </w:t>
-      </w:r>
-      <w:r>
-        <w:t>structure</w:t>
+        <w:t xml:space="preserve"> structure</w:t>
       </w:r>
       <w:r>
         <w:t xml:space="preserve"> to keep the current </w:t>
@@ -111,8 +120,32 @@
       <w:r>
         <w:t>7. Introduced CommandListener class and ICommander interface whicl will manipulate the player’s input.</w:t>
       </w:r>
+    </w:p>
+    <w:p>
+      <w:r>
+        <w:t>8.</w:t>
+      </w:r>
+      <w:r>
+        <w:t xml:space="preserve"> </w:t>
+      </w:r>
+      <w:r>
+        <w:t>Removed method HasSolution from the ILabyrinth interface and made HasSolution a private method in the Labyrinth class.</w:t>
+      </w:r>
+    </w:p>
+    <w:p>
+      <w:r>
+        <w:t>9. Introduced GameEngine class with IEngine interface with Start method to be implemented in the class.</w:t>
+      </w:r>
+    </w:p>
+    <w:p>
+      <w:r>
+        <w:t xml:space="preserve">10.Renamed kursov-proekt (Program) class and project name </w:t>
+      </w:r>
       <w:bookmarkStart w:id="0" w:name="_GoBack"/>
       <w:bookmarkEnd w:id="0"/>
+      <w:r>
+        <w:t xml:space="preserve"> to Labyrinth3Game.</w:t>
+      </w:r>
     </w:p>
     <w:sectPr>
       <w:pgSz w:w="12240" w:h="15840"/>

</xml_diff>

<commit_message>
Removed GameConstants for better coupling
</commit_message>
<xml_diff>
--- a/Documentation.docx
+++ b/Documentation.docx
@@ -331,132 +331,153 @@
       <w:r>
         <w:t>22. Moved DisplayLabyrinth method to the DisplayMaze method in Maze class. LabyrinthGenerator method move to GenerateMaze method in MazeClass</w:t>
       </w:r>
-    </w:p>
-    <w:p/>
-    <w:p>
-      <w:r>
-        <w:t>23</w:t>
-      </w:r>
-      <w:r>
-        <w:t>.</w:t>
-      </w:r>
-      <w:r>
-        <w:t xml:space="preserve"> </w:t>
-      </w:r>
-      <w:r>
-        <w:t>Maze</w:t>
-      </w:r>
-      <w:r>
-        <w:t xml:space="preserve"> initialized as matrix of type Lab instead of string.</w:t>
-      </w:r>
-    </w:p>
-    <w:p>
-      <w:r>
-        <w:t>24</w:t>
-      </w:r>
-      <w:r>
-        <w:t>.</w:t>
-      </w:r>
-      <w:r>
-        <w:t xml:space="preserve"> </w:t>
-      </w:r>
-      <w:r>
-        <w:t xml:space="preserve">GameEngine.Start method cleared from maze methods. Created </w:t>
-      </w:r>
-      <w:r>
-        <w:t>Player player and Maze labyrinth variables.</w:t>
-      </w:r>
-    </w:p>
-    <w:p>
-      <w:r>
-        <w:t>2</w:t>
-      </w:r>
-      <w:r>
-        <w:t>5</w:t>
-      </w:r>
-      <w:r>
-        <w:t>. Classes reallocated to namespaces.</w:t>
-      </w:r>
-    </w:p>
-    <w:p>
-      <w:r>
-        <w:t>2</w:t>
-      </w:r>
-      <w:r>
-        <w:t>6</w:t>
-      </w:r>
-      <w:r>
-        <w:t>. Removed PlayerScore instance and assigned property Score of type PlayerScore to Player class.</w:t>
-      </w:r>
-    </w:p>
-    <w:p>
-      <w:r>
-        <w:t>2</w:t>
-      </w:r>
-      <w:r>
-        <w:t>7</w:t>
-      </w:r>
-      <w:r>
-        <w:t>.</w:t>
-      </w:r>
-      <w:r>
-        <w:t xml:space="preserve"> </w:t>
-      </w:r>
-      <w:r>
-        <w:t xml:space="preserve">Extracted method PrintHighScores to print the scores if the player is out of the maze </w:t>
-      </w:r>
-    </w:p>
-    <w:p>
-      <w:r>
-        <w:t>28. Removed reapeated code in TypeCommand method.</w:t>
-      </w:r>
-    </w:p>
-    <w:p>
-      <w:r>
-        <w:t>29. Introduced enumeration Direction with all directions for the player to move (Up,Down,Left and Right).</w:t>
-      </w:r>
-    </w:p>
-    <w:p>
-      <w:r>
-        <w:t>30. Introduced message constants:</w:t>
-      </w:r>
-    </w:p>
-    <w:p>
-      <w:r>
-        <w:t>3</w:t>
-      </w:r>
-      <w:r>
-        <w:t>1</w:t>
-      </w:r>
-      <w:r>
-        <w:t>. Introduced static class renderer, responsible for rendering(drawing) on the console.</w:t>
-      </w:r>
-    </w:p>
-    <w:p>
-      <w:r>
-        <w:t>3</w:t>
-      </w:r>
-      <w:r>
-        <w:t>2</w:t>
-      </w:r>
-      <w:r>
-        <w:t xml:space="preserve">. Moved all game constants in </w:t>
-      </w:r>
-      <w:r>
-        <w:t xml:space="preserve">the introduced </w:t>
-      </w:r>
-      <w:r>
-        <w:t>structure GameConstants.</w:t>
-      </w:r>
-      <w:r>
-        <w:t xml:space="preserve"> Removed all magic strings and numbers and defined as constants in the GameConstants structure.</w:t>
-      </w:r>
-    </w:p>
-    <w:p/>
-    <w:p>
       <w:bookmarkStart w:id="0" w:name="_GoBack"/>
       <w:bookmarkEnd w:id="0"/>
     </w:p>
+    <w:p>
+      <w:r>
+        <w:t>23</w:t>
+      </w:r>
+      <w:r>
+        <w:t>.</w:t>
+      </w:r>
+      <w:r>
+        <w:t xml:space="preserve"> </w:t>
+      </w:r>
+      <w:r>
+        <w:t>Maze</w:t>
+      </w:r>
+      <w:r>
+        <w:t xml:space="preserve"> initialized as matrix of type Lab instead of string.</w:t>
+      </w:r>
+    </w:p>
+    <w:p>
+      <w:r>
+        <w:t>24</w:t>
+      </w:r>
+      <w:r>
+        <w:t>.</w:t>
+      </w:r>
+      <w:r>
+        <w:t xml:space="preserve"> </w:t>
+      </w:r>
+      <w:r>
+        <w:t xml:space="preserve">GameEngine.Start method cleared from maze methods. Created </w:t>
+      </w:r>
+      <w:r>
+        <w:t>Player player and Maze labyrinth variables.</w:t>
+      </w:r>
+    </w:p>
+    <w:p>
+      <w:r>
+        <w:t>2</w:t>
+      </w:r>
+      <w:r>
+        <w:t>5</w:t>
+      </w:r>
+      <w:r>
+        <w:t>. Classes reallocated to namespaces.</w:t>
+      </w:r>
+    </w:p>
+    <w:p>
+      <w:r>
+        <w:t>2</w:t>
+      </w:r>
+      <w:r>
+        <w:t>6</w:t>
+      </w:r>
+      <w:r>
+        <w:t>. Removed PlayerScore instance and assigned property Score of type PlayerScore to Player class.</w:t>
+      </w:r>
+    </w:p>
+    <w:p>
+      <w:r>
+        <w:t>2</w:t>
+      </w:r>
+      <w:r>
+        <w:t>7</w:t>
+      </w:r>
+      <w:r>
+        <w:t>.</w:t>
+      </w:r>
+      <w:r>
+        <w:t xml:space="preserve"> </w:t>
+      </w:r>
+      <w:r>
+        <w:t xml:space="preserve">Extracted method PrintHighScores to print the scores if the player is out of the maze </w:t>
+      </w:r>
+    </w:p>
+    <w:p>
+      <w:r>
+        <w:t>28. Removed reapeated code in TypeCommand method.</w:t>
+      </w:r>
+    </w:p>
+    <w:p>
+      <w:r>
+        <w:t>29. Introduced enumeration Direction with all directions for the player to move (Up,Down,Left and Right).</w:t>
+      </w:r>
+    </w:p>
+    <w:p>
+      <w:r>
+        <w:t>30. Introduced message constants:</w:t>
+      </w:r>
+    </w:p>
+    <w:p>
+      <w:r>
+        <w:t>3</w:t>
+      </w:r>
+      <w:r>
+        <w:t>1</w:t>
+      </w:r>
+      <w:r>
+        <w:t>. Introduced static class renderer, responsible for rendering</w:t>
+      </w:r>
+      <w:r>
+        <w:t xml:space="preserve"> </w:t>
+      </w:r>
+      <w:r>
+        <w:t>(drawing) on the console.</w:t>
+      </w:r>
+    </w:p>
+    <w:p>
+      <w:r>
+        <w:t>3</w:t>
+      </w:r>
+      <w:r>
+        <w:t>2</w:t>
+      </w:r>
+      <w:r>
+        <w:t>. Replaced</w:t>
+      </w:r>
+      <w:r>
+        <w:t xml:space="preserve"> all magic strings and numbers and defined as constants in the </w:t>
+      </w:r>
+      <w:r>
+        <w:t>corresponding</w:t>
+      </w:r>
+      <w:r>
+        <w:t xml:space="preserve"> </w:t>
+      </w:r>
+      <w:r>
+        <w:t>class</w:t>
+      </w:r>
+      <w:r>
+        <w:t>.</w:t>
+      </w:r>
+    </w:p>
+    <w:p>
+      <w:r>
+        <w:t>33.</w:t>
+      </w:r>
+      <w:r>
+        <w:t xml:space="preserve"> </w:t>
+      </w:r>
+      <w:r>
+        <w:t>Renamed variable s in AddScore method in the ScoreBoard class to currentPlayer and renamed variables s1 and s2 in SortScores method in the ScoreBoard class respectively to currentPlayer and otherPlayer.</w:t>
+      </w:r>
+    </w:p>
+    <w:p/>
+    <w:p/>
     <w:sectPr>
       <w:pgSz w:w="12240" w:h="15840"/>
       <w:pgMar w:top="1417" w:right="1417" w:bottom="1417" w:left="1417" w:header="720" w:footer="720" w:gutter="0"/>
@@ -1035,6 +1056,7 @@
   <w:style w:type="character" w:default="1" w:styleId="DefaultParagraphFont">
     <w:name w:val="Default Paragraph Font"/>
     <w:uiPriority w:val="1"/>
+    <w:semiHidden/>
     <w:unhideWhenUsed/>
   </w:style>
   <w:style w:type="table" w:default="1" w:styleId="TableNormal">

</xml_diff>

<commit_message>
Optimized abstraction level. All rendering moved to IRenderer class for optimizing the loose coupling of the project.
</commit_message>
<xml_diff>
--- a/Documentation.docx
+++ b/Documentation.docx
@@ -329,152 +329,165 @@
     </w:p>
     <w:p>
       <w:r>
-        <w:t>22. Moved DisplayLabyrinth method to the DisplayMaze method in Maze class. LabyrinthGenerator method move to GenerateMaze method in MazeClass</w:t>
+        <w:t>22</w:t>
+      </w:r>
+      <w:r>
+        <w:t>. LabyrinthGenerator method move to GenerateMaze method in MazeClass</w:t>
+      </w:r>
+    </w:p>
+    <w:p>
+      <w:r>
+        <w:t>23</w:t>
+      </w:r>
+      <w:r>
+        <w:t>.</w:t>
+      </w:r>
+      <w:r>
+        <w:t xml:space="preserve"> </w:t>
+      </w:r>
+      <w:r>
+        <w:t>Maze</w:t>
+      </w:r>
+      <w:r>
+        <w:t xml:space="preserve"> initialized as matrix of type Lab instead of string.</w:t>
+      </w:r>
+    </w:p>
+    <w:p>
+      <w:r>
+        <w:t>24</w:t>
+      </w:r>
+      <w:r>
+        <w:t>.</w:t>
+      </w:r>
+      <w:r>
+        <w:t xml:space="preserve"> </w:t>
+      </w:r>
+      <w:r>
+        <w:t xml:space="preserve">GameEngine.Start method cleared from maze methods. Created </w:t>
+      </w:r>
+      <w:r>
+        <w:t>Player player and Maze labyrinth variables.</w:t>
+      </w:r>
+    </w:p>
+    <w:p>
+      <w:r>
+        <w:t>2</w:t>
+      </w:r>
+      <w:r>
+        <w:t>5</w:t>
+      </w:r>
+      <w:r>
+        <w:t>. Classes reallocated to namespaces.</w:t>
+      </w:r>
+    </w:p>
+    <w:p>
+      <w:r>
+        <w:t>2</w:t>
+      </w:r>
+      <w:r>
+        <w:t>6</w:t>
+      </w:r>
+      <w:r>
+        <w:t>. Removed PlayerScore instance and assigned property Score of type PlayerScore to Player class.</w:t>
+      </w:r>
+    </w:p>
+    <w:p>
+      <w:r>
+        <w:t>2</w:t>
+      </w:r>
+      <w:r>
+        <w:t>7</w:t>
+      </w:r>
+      <w:r>
+        <w:t>.</w:t>
+      </w:r>
+      <w:r>
+        <w:t xml:space="preserve"> </w:t>
+      </w:r>
+      <w:r>
+        <w:t xml:space="preserve">Extracted method PrintHighScores to print the scores if the player is out of the maze </w:t>
+      </w:r>
+    </w:p>
+    <w:p>
+      <w:r>
+        <w:t>28. Removed reapeated code in TypeCommand method.</w:t>
+      </w:r>
+    </w:p>
+    <w:p>
+      <w:r>
+        <w:t>29. Introduced enumeration Direction with all directions for the player to move (Up,Down,Left and Right).</w:t>
+      </w:r>
+    </w:p>
+    <w:p>
+      <w:r>
+        <w:t>30. Introduced message constants:</w:t>
+      </w:r>
+    </w:p>
+    <w:p>
+      <w:r>
+        <w:t>3</w:t>
+      </w:r>
+      <w:r>
+        <w:t>1</w:t>
+      </w:r>
+      <w:r>
+        <w:t>. Introduced static class renderer, responsible for rendering</w:t>
+      </w:r>
+      <w:r>
+        <w:t xml:space="preserve"> </w:t>
+      </w:r>
+      <w:r>
+        <w:t>(drawing) on the console.</w:t>
+      </w:r>
+    </w:p>
+    <w:p>
+      <w:r>
+        <w:t>3</w:t>
+      </w:r>
+      <w:r>
+        <w:t>2</w:t>
+      </w:r>
+      <w:r>
+        <w:t>. Replaced</w:t>
+      </w:r>
+      <w:r>
+        <w:t xml:space="preserve"> all magic strings and numbers and defined as constants in the </w:t>
+      </w:r>
+      <w:r>
+        <w:t>corresponding</w:t>
+      </w:r>
+      <w:r>
+        <w:t xml:space="preserve"> </w:t>
+      </w:r>
+      <w:r>
+        <w:t>class</w:t>
+      </w:r>
+      <w:r>
+        <w:t>.</w:t>
+      </w:r>
+    </w:p>
+    <w:p>
+      <w:r>
+        <w:t>33.</w:t>
+      </w:r>
+      <w:r>
+        <w:t xml:space="preserve"> </w:t>
+      </w:r>
+      <w:r>
+        <w:t>Renamed variable s in AddScore method in the ScoreBoard class to currentPlayer and renamed variables s1 and s2 in SortScores method in the ScoreBoard class respectively to currentPlayer and otherPlayer.</w:t>
+      </w:r>
+    </w:p>
+    <w:p>
+      <w:r>
+        <w:t>34. Removed all the rendering (printing) in the Renderer class and implemented interface IRenderer. The game object should not now that they will be rendered for better coupling. If you want to render the game objects with other framework you can simply implement another renderer class with the same interface and it will work.</w:t>
+      </w:r>
+    </w:p>
+    <w:p>
+      <w:r>
+        <w:t>35. Implemented IScore interface to improve abstraction level.</w:t>
       </w:r>
       <w:bookmarkStart w:id="0" w:name="_GoBack"/>
       <w:bookmarkEnd w:id="0"/>
-    </w:p>
-    <w:p>
-      <w:r>
-        <w:t>23</w:t>
-      </w:r>
-      <w:r>
-        <w:t>.</w:t>
-      </w:r>
-      <w:r>
-        <w:t xml:space="preserve"> </w:t>
-      </w:r>
-      <w:r>
-        <w:t>Maze</w:t>
-      </w:r>
-      <w:r>
-        <w:t xml:space="preserve"> initialized as matrix of type Lab instead of string.</w:t>
-      </w:r>
-    </w:p>
-    <w:p>
-      <w:r>
-        <w:t>24</w:t>
-      </w:r>
-      <w:r>
-        <w:t>.</w:t>
-      </w:r>
-      <w:r>
-        <w:t xml:space="preserve"> </w:t>
-      </w:r>
-      <w:r>
-        <w:t xml:space="preserve">GameEngine.Start method cleared from maze methods. Created </w:t>
-      </w:r>
-      <w:r>
-        <w:t>Player player and Maze labyrinth variables.</w:t>
-      </w:r>
-    </w:p>
-    <w:p>
-      <w:r>
-        <w:t>2</w:t>
-      </w:r>
-      <w:r>
-        <w:t>5</w:t>
-      </w:r>
-      <w:r>
-        <w:t>. Classes reallocated to namespaces.</w:t>
-      </w:r>
-    </w:p>
-    <w:p>
-      <w:r>
-        <w:t>2</w:t>
-      </w:r>
-      <w:r>
-        <w:t>6</w:t>
-      </w:r>
-      <w:r>
-        <w:t>. Removed PlayerScore instance and assigned property Score of type PlayerScore to Player class.</w:t>
-      </w:r>
-    </w:p>
-    <w:p>
-      <w:r>
-        <w:t>2</w:t>
-      </w:r>
-      <w:r>
-        <w:t>7</w:t>
-      </w:r>
-      <w:r>
-        <w:t>.</w:t>
-      </w:r>
-      <w:r>
-        <w:t xml:space="preserve"> </w:t>
-      </w:r>
-      <w:r>
-        <w:t xml:space="preserve">Extracted method PrintHighScores to print the scores if the player is out of the maze </w:t>
-      </w:r>
-    </w:p>
-    <w:p>
-      <w:r>
-        <w:t>28. Removed reapeated code in TypeCommand method.</w:t>
-      </w:r>
-    </w:p>
-    <w:p>
-      <w:r>
-        <w:t>29. Introduced enumeration Direction with all directions for the player to move (Up,Down,Left and Right).</w:t>
-      </w:r>
-    </w:p>
-    <w:p>
-      <w:r>
-        <w:t>30. Introduced message constants:</w:t>
-      </w:r>
-    </w:p>
-    <w:p>
-      <w:r>
-        <w:t>3</w:t>
-      </w:r>
-      <w:r>
-        <w:t>1</w:t>
-      </w:r>
-      <w:r>
-        <w:t>. Introduced static class renderer, responsible for rendering</w:t>
-      </w:r>
-      <w:r>
-        <w:t xml:space="preserve"> </w:t>
-      </w:r>
-      <w:r>
-        <w:t>(drawing) on the console.</w:t>
-      </w:r>
-    </w:p>
-    <w:p>
-      <w:r>
-        <w:t>3</w:t>
-      </w:r>
-      <w:r>
-        <w:t>2</w:t>
-      </w:r>
-      <w:r>
-        <w:t>. Replaced</w:t>
-      </w:r>
-      <w:r>
-        <w:t xml:space="preserve"> all magic strings and numbers and defined as constants in the </w:t>
-      </w:r>
-      <w:r>
-        <w:t>corresponding</w:t>
-      </w:r>
-      <w:r>
-        <w:t xml:space="preserve"> </w:t>
-      </w:r>
-      <w:r>
-        <w:t>class</w:t>
-      </w:r>
-      <w:r>
-        <w:t>.</w:t>
-      </w:r>
-    </w:p>
-    <w:p>
-      <w:r>
-        <w:t>33.</w:t>
-      </w:r>
-      <w:r>
-        <w:t xml:space="preserve"> </w:t>
-      </w:r>
-      <w:r>
-        <w:t>Renamed variable s in AddScore method in the ScoreBoard class to currentPlayer and renamed variables s1 and s2 in SortScores method in the ScoreBoard class respectively to currentPlayer and otherPlayer.</w:t>
-      </w:r>
     </w:p>
     <w:p/>
     <w:p/>

</xml_diff>

<commit_message>
Rendering of the game messages introduced in separate class. Maze and score rendering brought back to their classes and renamed to Render. Maze, ScorePlayer and GameMessage implement IRenderable interface and rendered through the Renderer altogether with single method.(polymorphism).
</commit_message>
<xml_diff>
--- a/Documentation.docx
+++ b/Documentation.docx
@@ -479,15 +479,50 @@
     </w:p>
     <w:p>
       <w:r>
-        <w:t>34. Removed all the rendering (printing) in the Renderer class and implemented interface IRenderer. The game object should not now that they will be rendered for better coupling. If you want to render the game objects with other framework you can simply implement another renderer class with the same interface and it will work.</w:t>
-      </w:r>
+        <w:t>34. Introduced GameMessage class to render all line printings using Console.Writeline method.</w:t>
+      </w:r>
+    </w:p>
+    <w:p>
+      <w:r>
+        <w:t>35</w:t>
+      </w:r>
+      <w:r>
+        <w:t>. Removed all the rendering (printing) in the Renderer class.</w:t>
+      </w:r>
+      <w:r>
+        <w:t xml:space="preserve"> All renderable objects impelemnt IRenderable interface and the Render method. </w:t>
+      </w:r>
+      <w:r>
+        <w:t xml:space="preserve">The game object should not now that they will </w:t>
+      </w:r>
+      <w:r>
+        <w:t>be rendered for better coupling as well as the renderer does not care what to render.</w:t>
+      </w:r>
+      <w:r>
+        <w:t xml:space="preserve"> </w:t>
+      </w:r>
+      <w:r>
+        <w:t>T</w:t>
+      </w:r>
+      <w:r>
+        <w:t xml:space="preserve">he game objects </w:t>
+      </w:r>
+      <w:r>
+        <w:t xml:space="preserve">can be rendered </w:t>
+      </w:r>
+      <w:r>
+        <w:t>with other framework</w:t>
+      </w:r>
+      <w:r>
+        <w:t xml:space="preserve"> easily  and objects can be added for rendering through the IRenderable interface.</w:t>
+      </w:r>
+    </w:p>
+    <w:p>
+      <w:bookmarkStart w:id="0" w:name="_GoBack"/>
+      <w:bookmarkEnd w:id="0"/>
     </w:p>
     <w:p/>
     <w:p/>
-    <w:p>
-      <w:bookmarkStart w:id="0" w:name="_GoBack"/>
-      <w:bookmarkEnd w:id="0"/>
-    </w:p>
     <w:sectPr>
       <w:pgSz w:w="12240" w:h="15840"/>
       <w:pgMar w:top="1417" w:right="1417" w:bottom="1417" w:left="1417" w:header="720" w:footer="720" w:gutter="0"/>

</xml_diff>

<commit_message>
Bridge and composite patterns implementations... replaced some methods...
</commit_message>
<xml_diff>
--- a/Documentation.docx
+++ b/Documentation.docx
@@ -479,7 +479,67 @@
     </w:p>
     <w:p>
       <w:r>
-        <w:t>34. Introduced GameMessage class to render all line printings using Console.Writeline method.</w:t>
+        <w:t>3</w:t>
+      </w:r>
+      <w:r>
+        <w:t>4</w:t>
+      </w:r>
+      <w:r>
+        <w:t>. Removed all the rendering (printing) in the Renderer class.</w:t>
+      </w:r>
+      <w:r>
+        <w:t xml:space="preserve"> All renderable objects imp</w:t>
+      </w:r>
+      <w:r>
+        <w:t>lem</w:t>
+      </w:r>
+      <w:r>
+        <w:t>e</w:t>
+      </w:r>
+      <w:r>
+        <w:t xml:space="preserve">nt IRenderable interface and the Render method. </w:t>
+      </w:r>
+      <w:r>
+        <w:t xml:space="preserve">The game object should not now </w:t>
+      </w:r>
+      <w:r>
+        <w:t>how</w:t>
+      </w:r>
+      <w:r>
+        <w:t xml:space="preserve"> they will </w:t>
+      </w:r>
+      <w:r>
+        <w:t>be rendered for better coupling as well as th</w:t>
+      </w:r>
+      <w:r>
+        <w:t>e renderer does not care what will</w:t>
+      </w:r>
+      <w:r>
+        <w:t xml:space="preserve"> render.</w:t>
+      </w:r>
+      <w:r>
+        <w:t xml:space="preserve"> </w:t>
+      </w:r>
+      <w:r>
+        <w:t>T</w:t>
+      </w:r>
+      <w:r>
+        <w:t xml:space="preserve">he game objects </w:t>
+      </w:r>
+      <w:r>
+        <w:t xml:space="preserve">can be rendered </w:t>
+      </w:r>
+      <w:r>
+        <w:t xml:space="preserve">with other </w:t>
+      </w:r>
+      <w:r>
+        <w:t>implementation</w:t>
+      </w:r>
+      <w:r>
+        <w:t xml:space="preserve"> easily </w:t>
+      </w:r>
+      <w:r>
+        <w:t>and objects can be added for rendering through the IRenderable interface.</w:t>
       </w:r>
     </w:p>
     <w:p>
@@ -487,40 +547,45 @@
         <w:t>35</w:t>
       </w:r>
       <w:r>
-        <w:t>. Removed all the rendering (printing) in the Renderer class.</w:t>
-      </w:r>
-      <w:r>
-        <w:t xml:space="preserve"> All renderable objects impelemnt IRenderable interface and the Render method. </w:t>
-      </w:r>
-      <w:r>
-        <w:t xml:space="preserve">The game object should not now that they will </w:t>
-      </w:r>
-      <w:r>
-        <w:t>be rendered for better coupling as well as the renderer does not care what to render.</w:t>
-      </w:r>
-      <w:r>
-        <w:t xml:space="preserve"> </w:t>
-      </w:r>
-      <w:r>
-        <w:t>T</w:t>
-      </w:r>
-      <w:r>
-        <w:t xml:space="preserve">he game objects </w:t>
-      </w:r>
-      <w:r>
-        <w:t xml:space="preserve">can be rendered </w:t>
-      </w:r>
-      <w:r>
-        <w:t>with other framework</w:t>
-      </w:r>
-      <w:r>
-        <w:t xml:space="preserve"> easily  and objects can be added for rendering through the IRenderable interface.</w:t>
-      </w:r>
-    </w:p>
-    <w:p>
+        <w:t>. Replaced Move method to Player class</w:t>
+      </w:r>
+      <w:r>
+        <w:t xml:space="preserve"> with the next cell checker altogether</w:t>
+      </w:r>
+      <w:r>
+        <w:t xml:space="preserve">. </w:t>
+      </w:r>
+    </w:p>
+    <w:p>
+      <w:r>
+        <w:t>36</w:t>
+      </w:r>
+      <w:r>
+        <w:t>. All renderable objects’ render methods receive particular IRenderer implementation as argument. It can be easily replaced with other implementation of the IRenderer. Bridge design pattern implementation.</w:t>
+      </w:r>
+    </w:p>
+    <w:p>
+      <w:r>
+        <w:t>37</w:t>
+      </w:r>
+      <w:r>
+        <w:t>. Rendering the Maze renders each cell of it. Maze and the cells have tree-like structure.  Same with rendering the score list (each score item is rendered). Composite pattern implementation</w:t>
+      </w:r>
+      <w:r>
+        <w:t>.</w:t>
+      </w:r>
+    </w:p>
+    <w:p>
+      <w:r>
+        <w:t>38</w:t>
+      </w:r>
       <w:bookmarkStart w:id="0" w:name="_GoBack"/>
       <w:bookmarkEnd w:id="0"/>
-    </w:p>
+      <w:r>
+        <w:t>. Maze solution checker method refactored to recursive solution for easier comprehension.</w:t>
+      </w:r>
+    </w:p>
+    <w:p/>
     <w:p/>
     <w:p/>
     <w:sectPr>

</xml_diff>

<commit_message>
Some changes to Start() method in GameEngine. Some changes to Maze class. Some changes to in game messages. See Documentation.docx
</commit_message>
<xml_diff>
--- a/Documentation.docx
+++ b/Documentation.docx
@@ -579,13 +579,31 @@
       <w:r>
         <w:t>38</w:t>
       </w:r>
+      <w:r>
+        <w:t>. Maze solution checker method refactored to recursive solution for easier comprehension.</w:t>
+      </w:r>
+    </w:p>
+    <w:p>
+      <w:r>
+        <w:t>39.Impemented Factory pattern for creating Maze objects. LabCreator is an abstract class which Is derived by the LargeLabCreator, MediumLabCreator, SmallLabcreator. Based on the user’s input is deterimined what size of maze is created.</w:t>
+      </w:r>
+      <w:r>
+        <w:t xml:space="preserve"> The sizes of the three different mazes are constant fields in the corresponding classes.</w:t>
+      </w:r>
+    </w:p>
+    <w:p>
+      <w:r>
+        <w:lastRenderedPageBreak/>
+        <w:t>40. Some changes to Maze class. It’s constructor now takes only two arguments – the two sizes of the matrix of the labyrinth, based on which Is set the initial position (PlayerInitialPosition {get; private set;}) of the player, which is always in the middle of the matrix.</w:t>
+      </w:r>
+    </w:p>
+    <w:p>
+      <w:r>
+        <w:t>41. Some changes to the in game messages;</w:t>
+      </w:r>
       <w:bookmarkStart w:id="0" w:name="_GoBack"/>
       <w:bookmarkEnd w:id="0"/>
-      <w:r>
-        <w:t>. Maze solution checker method refactored to recursive solution for easier comprehension.</w:t>
-      </w:r>
-    </w:p>
-    <w:p/>
+    </w:p>
     <w:p/>
     <w:p/>
     <w:sectPr>

</xml_diff>

<commit_message>
Implemented Singleton pattern for the Player object. Renamed some variables and refactored some code.
</commit_message>
<xml_diff>
--- a/Documentation.docx
+++ b/Documentation.docx
@@ -601,11 +601,22 @@
       <w:r>
         <w:t>41. Some changes to the in game messages;</w:t>
       </w:r>
+    </w:p>
+    <w:p>
+      <w:r>
+        <w:t>42. Implemented Cell and Player creator classes. Implemented prototype pattern for cloning the MazeCells and cloning them in the cell factory.</w:t>
+      </w:r>
+    </w:p>
+    <w:p>
+      <w:r>
+        <w:t>43. Rename ‘choise’ to ‘labSizeChoice’, classes ‘GameEngine’ to ‘LabyrnithGame’ and ‘LabyrinthGame’ to ‘GameMain’.</w:t>
+      </w:r>
+    </w:p>
+    <w:p/>
+    <w:p>
       <w:bookmarkStart w:id="0" w:name="_GoBack"/>
       <w:bookmarkEnd w:id="0"/>
     </w:p>
-    <w:p/>
-    <w:p/>
     <w:sectPr>
       <w:pgSz w:w="12240" w:h="15840"/>
       <w:pgMar w:top="1417" w:right="1417" w:bottom="1417" w:left="1417" w:header="720" w:footer="720" w:gutter="0"/>

</xml_diff>

<commit_message>
Moved maze generating logic to the MazeCreator class...
</commit_message>
<xml_diff>
--- a/Documentation.docx
+++ b/Documentation.docx
@@ -612,6 +612,12 @@
         <w:t>43. Rename ‘choise’ to ‘labSizeChoice’, classes ‘GameEngine’ to ‘LabyrnithGame’ and ‘LabyrinthGame’ to ‘GameMain’.</w:t>
       </w:r>
     </w:p>
+    <w:p>
+      <w:r>
+        <w:t>44. All the logic for generating the maze moved to the MazeCreator class… used singleton pattern for creating a maze… only one instance of the maze can be created at a time.</w:t>
+      </w:r>
+    </w:p>
+    <w:p/>
     <w:p/>
     <w:p>
       <w:bookmarkStart w:id="0" w:name="_GoBack"/>

</xml_diff>

<commit_message>
Some changes... bridge pattern turned out to be strategy one...
</commit_message>
<xml_diff>
--- a/Documentation.docx
+++ b/Documentation.docx
@@ -83,7 +83,12 @@
         <w:t>class</w:t>
       </w:r>
       <w:r>
-        <w:t>, which will show</w:t>
+        <w:t>, which wi</w:t>
+      </w:r>
+      <w:bookmarkStart w:id="0" w:name="_GoBack"/>
+      <w:bookmarkEnd w:id="0"/>
+      <w:r>
+        <w:t>ll show</w:t>
       </w:r>
       <w:r>
         <w:t xml:space="preserve"> </w:t>
@@ -561,7 +566,13 @@
         <w:t>36</w:t>
       </w:r>
       <w:r>
-        <w:t>. All renderable objects’ render methods receive particular IRenderer implementation as argument. It can be easily replaced with other implementation of the IRenderer. Bridge design pattern implementation.</w:t>
+        <w:t xml:space="preserve">. All renderable objects’ render methods receive particular IRenderer implementation as argument. It can be easily replaced with other implementation of the IRenderer. </w:t>
+      </w:r>
+      <w:r>
+        <w:t xml:space="preserve">Strategy </w:t>
+      </w:r>
+      <w:r>
+        <w:t>design pattern implementation.</w:t>
       </w:r>
     </w:p>
     <w:p>
@@ -585,7 +596,19 @@
     </w:p>
     <w:p>
       <w:r>
-        <w:t>39.Impemented Factory pattern for creating Maze objects. LabCreator is an abstract class which Is derived by the LargeLabCreator, MediumLabCreator, SmallLabcreator. Based on the user’s input is deterimined what size of maze is created.</w:t>
+        <w:t>39.</w:t>
+      </w:r>
+      <w:r>
+        <w:t xml:space="preserve"> </w:t>
+      </w:r>
+      <w:r>
+        <w:t>Imp</w:t>
+      </w:r>
+      <w:r>
+        <w:t>l</w:t>
+      </w:r>
+      <w:r>
+        <w:t>emented Factory pattern for creating Maze objects. LabCreator is an abstract class which Is derived by the LargeLabCreator, MediumLabCreator, SmallLabcreator. Based on the user’s input is deterimined what size of maze is created.</w:t>
       </w:r>
       <w:r>
         <w:t xml:space="preserve"> The sizes of the three different mazes are constant fields in the corresponding classes.</w:t>
@@ -628,10 +651,7 @@
       </w:r>
     </w:p>
     <w:p/>
-    <w:p>
-      <w:bookmarkStart w:id="0" w:name="_GoBack"/>
-      <w:bookmarkEnd w:id="0"/>
-    </w:p>
+    <w:p/>
     <w:sectPr>
       <w:pgSz w:w="12240" w:h="15840"/>
       <w:pgMar w:top="1417" w:right="1417" w:bottom="1417" w:left="1417" w:header="720" w:footer="720" w:gutter="0"/>

</xml_diff>

<commit_message>
Added some property validations... added test for player.IsOutOfMaze... updated documentation...
</commit_message>
<xml_diff>
--- a/Documentation.docx
+++ b/Documentation.docx
@@ -661,11 +661,19 @@
         <w:t>ed…</w:t>
       </w:r>
     </w:p>
-    <w:p/>
-    <w:p>
+    <w:p>
+      <w:r>
+        <w:t>49. Created tests.</w:t>
+      </w:r>
+    </w:p>
+    <w:p>
+      <w:r>
+        <w:t>50. Added some exceptions of the Position, Cell and PlayerScore classes recommended by some made tests. (Test Driven Development).</w:t>
+      </w:r>
       <w:bookmarkStart w:id="0" w:name="_GoBack"/>
       <w:bookmarkEnd w:id="0"/>
     </w:p>
+    <w:p/>
     <w:sectPr>
       <w:pgSz w:w="12240" w:h="15840"/>
       <w:pgMar w:top="1417" w:right="1417" w:bottom="1417" w:left="1417" w:header="720" w:footer="720" w:gutter="0"/>

</xml_diff>

<commit_message>
Removed reluctant method arguments and optimized commander invocation...
</commit_message>
<xml_diff>
--- a/Documentation.docx
+++ b/Documentation.docx
@@ -612,7 +612,13 @@
     <w:p>
       <w:r>
         <w:lastRenderedPageBreak/>
-        <w:t>40. Some changes to Maze class. It’s constructor now takes only two arguments – the two sizes of the matrix of the labyrinth, based on which Is set the initial position (PlayerInitialPosition {get; private set;}) of the player, which is always in the middle of the matrix.</w:t>
+        <w:t>40. Some chang</w:t>
+      </w:r>
+      <w:r>
+        <w:t>es to Maze class. It</w:t>
+      </w:r>
+      <w:r>
+        <w:t>s constructor now takes only two arguments – the two sizes of the matrix of the labyrinth, based on which Is set the initial position (PlayerInitialPosition {get; private set;}) of the player, which is always in the middle of the matrix.</w:t>
       </w:r>
     </w:p>
     <w:p>
@@ -632,27 +638,108 @@
     </w:p>
     <w:p>
       <w:r>
-        <w:t>44. All the logic for generating the maze moved to the MazeCreator class… used singleton pattern for creating a maze… only one instance of the maze can be created at a time.</w:t>
-      </w:r>
-    </w:p>
-    <w:p>
-      <w:r>
-        <w:t>45. Implemented Observer pattenr : player.Command and player.Direction setters listen for respectively: command change to invoke player.Move method and direction change the current player.Command to PlayerCommand.Move. Player move method changed to private.</w:t>
-      </w:r>
-    </w:p>
-    <w:p>
-      <w:r>
-        <w:t>46. LabyrnithGame class serves as a façade for the all of the game logic. (Façade pattern)</w:t>
-      </w:r>
-    </w:p>
-    <w:p>
-      <w:r>
-        <w:t>47. Implemented Command pattern… commander invoke class… three command implementations.. MoveCommand, PrintCommand and MazeCreateCommand, all of the inherit the Command abstract class. The player is the receiver of the command.</w:t>
-      </w:r>
-    </w:p>
-    <w:p>
-      <w:r>
-        <w:t>48. Many things in the labgame class refactored so I cannot recall all the bullshit I have chan</w:t>
+        <w:t xml:space="preserve">44. All the logic for generating </w:t>
+      </w:r>
+      <w:r>
+        <w:t xml:space="preserve">and checking </w:t>
+      </w:r>
+      <w:r>
+        <w:t>the maze moved to the MazeCreator class… used singleton pattern for creating a maze… only one instance of the maze can be created at a time.</w:t>
+      </w:r>
+    </w:p>
+    <w:p>
+      <w:r>
+        <w:t>45. Implemented Observer pattern</w:t>
+      </w:r>
+      <w:r>
+        <w:t>:</w:t>
+      </w:r>
+      <w:r>
+        <w:t xml:space="preserve"> when changed,</w:t>
+      </w:r>
+      <w:r>
+        <w:t xml:space="preserve"> </w:t>
+      </w:r>
+      <w:r>
+        <w:t>player.Direction setter</w:t>
+      </w:r>
+      <w:r>
+        <w:t xml:space="preserve"> </w:t>
+      </w:r>
+      <w:r>
+        <w:t xml:space="preserve">invokes the Move method immediately </w:t>
+      </w:r>
+      <w:r>
+        <w:t>. Player move method changed to private.</w:t>
+      </w:r>
+    </w:p>
+    <w:p>
+      <w:r>
+        <w:t>46. LabyrnithGame class serves as</w:t>
+      </w:r>
+      <w:r>
+        <w:t xml:space="preserve"> a facade for the entire game logic. (Fac</w:t>
+      </w:r>
+      <w:r>
+        <w:t>ade pattern)</w:t>
+      </w:r>
+    </w:p>
+    <w:p>
+      <w:r>
+        <w:t>47. Implemented Command pattern…</w:t>
+      </w:r>
+      <w:r>
+        <w:t xml:space="preserve"> the C</w:t>
+      </w:r>
+      <w:r>
+        <w:t xml:space="preserve">ommander </w:t>
+      </w:r>
+      <w:r>
+        <w:t xml:space="preserve">class </w:t>
+      </w:r>
+      <w:r>
+        <w:t>invoke</w:t>
+      </w:r>
+      <w:r>
+        <w:t>s all the Command</w:t>
+      </w:r>
+      <w:r>
+        <w:t xml:space="preserve"> class… three command implementations.. MoveCommand, PrintCommand and MazeCreateCommand, all of the</w:t>
+      </w:r>
+      <w:r>
+        <w:t>m</w:t>
+      </w:r>
+      <w:r>
+        <w:t xml:space="preserve"> inherit the Command abstract class. The player is the receiver of the</w:t>
+      </w:r>
+      <w:r>
+        <w:t xml:space="preserve"> concrete</w:t>
+      </w:r>
+      <w:r>
+        <w:t xml:space="preserve"> command</w:t>
+      </w:r>
+      <w:r>
+        <w:t xml:space="preserve"> and executes it through the commander</w:t>
+      </w:r>
+      <w:r>
+        <w:t>.</w:t>
+      </w:r>
+    </w:p>
+    <w:p>
+      <w:r>
+        <w:t xml:space="preserve">48. Many things in the </w:t>
+      </w:r>
+      <w:r>
+        <w:t>LabGame</w:t>
+      </w:r>
+      <w:r>
+        <w:t xml:space="preserve"> class refactored so I cannot recall all the </w:t>
+      </w:r>
+      <w:r>
+        <w:t>things</w:t>
+      </w:r>
+      <w:r>
+        <w:t xml:space="preserve"> I have chan</w:t>
       </w:r>
       <w:r>
         <w:t>g</w:t>
@@ -668,12 +755,19 @@
     </w:p>
     <w:p>
       <w:r>
-        <w:t>50. Added some exceptions of the Position, Cell and PlayerScore classes recommended by some made tests. (Test Driven Development).</w:t>
-      </w:r>
+        <w:t xml:space="preserve">50. Added some exceptions of the Position, Cell and PlayerScore classes recommended by </w:t>
+      </w:r>
+      <w:r>
+        <w:t>previously</w:t>
+      </w:r>
+      <w:r>
+        <w:t xml:space="preserve"> made tests. (Test Driven Development).</w:t>
+      </w:r>
+    </w:p>
+    <w:p>
       <w:bookmarkStart w:id="0" w:name="_GoBack"/>
       <w:bookmarkEnd w:id="0"/>
     </w:p>
-    <w:p/>
     <w:sectPr>
       <w:pgSz w:w="12240" w:h="15840"/>
       <w:pgMar w:top="1417" w:right="1417" w:bottom="1417" w:left="1417" w:header="720" w:footer="720" w:gutter="0"/>

</xml_diff>

<commit_message>
Commands and scoreboard are now created in the factory... now all the objects are created in the factory but commander and renderer which are in the same namespaces so it is not neccesery to...
</commit_message>
<xml_diff>
--- a/Documentation.docx
+++ b/Documentation.docx
@@ -764,10 +764,15 @@
         <w:t xml:space="preserve"> made tests. (Test Driven Development).</w:t>
       </w:r>
     </w:p>
-    <w:p>
+    <w:p/>
+    <w:p>
+      <w:r>
+        <w:t>51. Created class CommandCreator and ScoreBoardCreator classes in the factory to create instances of respectively ICommand and the IScoreBoard objects. The game engine now depends on the Factory and the Interfaces namespaces.</w:t>
+      </w:r>
       <w:bookmarkStart w:id="0" w:name="_GoBack"/>
       <w:bookmarkEnd w:id="0"/>
     </w:p>
+    <w:p/>
     <w:sectPr>
       <w:pgSz w:w="12240" w:h="15840"/>
       <w:pgMar w:top="1417" w:right="1417" w:bottom="1417" w:left="1417" w:header="720" w:footer="720" w:gutter="0"/>

</xml_diff>